<commit_message>
chore: added information to README.md
</commit_message>
<xml_diff>
--- a/project.docx
+++ b/project.docx
@@ -1,6 +1,7 @@
 
 <file path=word/document.xml><?xml version="1.0" encoding="utf-8"?>
-<w:document xmlns:wpc="http://schemas.microsoft.com/office/word/2010/wordprocessingCanvas" xmlns:cx="http://schemas.microsoft.com/office/drawing/2014/chartex" xmlns:cx1="http://schemas.microsoft.com/office/drawing/2015/9/8/chartex" xmlns:cx2="http://schemas.microsoft.com/office/drawing/2015/10/21/chartex" xmlns:cx3="http://schemas.microsoft.com/office/drawing/2016/5/9/chartex" xmlns:cx4="http://schemas.microsoft.com/office/drawing/2016/5/10/chartex" xmlns:cx5="http://schemas.microsoft.com/office/drawing/2016/5/11/chartex" xmlns:cx6="http://schemas.microsoft.com/office/drawing/2016/5/12/chartex" xmlns:cx7="http://schemas.microsoft.com/office/drawing/2016/5/13/chartex" xmlns:cx8="http://schemas.microsoft.com/office/drawing/2016/5/14/chartex" xmlns:mc="http://schemas.openxmlformats.org/markup-compatibility/2006" xmlns:aink="http://schemas.microsoft.com/office/drawing/2016/ink" xmlns:am3d="http://schemas.microsoft.com/office/drawing/2017/model3d" xmlns:o="urn:schemas-microsoft-com:office:office" xmlns:oel="http://schemas.microsoft.com/office/2019/extlst" xmlns:r="http://schemas.openxmlformats.org/officeDocument/2006/relationships" xmlns:m="http://schemas.openxmlformats.org/officeDocument/2006/math" xmlns:v="urn:schemas-microsoft-com:vml" xmlns:wp14="http://schemas.microsoft.com/office/word/2010/wordprocessingDrawing" xmlns:wp="http://schemas.openxmlformats.org/drawingml/2006/wordprocessingDrawing" xmlns:w10="urn:schemas-microsoft-com:office:word" xmlns:w="http://schemas.openxmlformats.org/wordprocessingml/2006/main" xmlns:w14="http://schemas.microsoft.com/office/word/2010/wordml" xmlns:w15="http://schemas.microsoft.com/office/word/2012/wordml" xmlns:w16cex="http://schemas.microsoft.com/office/word/2018/wordml/cex" xmlns:w16cid="http://schemas.microsoft.com/office/word/2016/wordml/cid" xmlns:w16="http://schemas.microsoft.com/office/word/2018/wordml" xmlns:w16sdtdh="http://schemas.microsoft.com/office/word/2020/wordml/sdtdatahash" xmlns:w16se="http://schemas.microsoft.com/office/word/2015/wordml/symex" xmlns:wpg="http://schemas.microsoft.com/office/word/2010/wordprocessingGroup" xmlns:wpi="http://schemas.microsoft.com/office/word/2010/wordprocessingInk" xmlns:wne="http://schemas.microsoft.com/office/word/2006/wordml" xmlns:wps="http://schemas.microsoft.com/office/word/2010/wordprocessingShape" mc:Ignorable="w14 w15 w16se w16cid w16 w16cex w16sdtdh wp14">
+<w:document xmlns:wpc="http://schemas.microsoft.com/office/word/2010/wordprocessingCanvas" xmlns:cx="http://schemas.microsoft.com/office/drawing/2014/chartex" xmlns:cx1="http://schemas.microsoft.com/office/drawing/2015/9/8/chartex" xmlns:cx2="http://schemas.microsoft.com/office/drawing/2015/10/21/chartex" xmlns:cx3="http://schemas.microsoft.com/office/drawing/2016/5/9/chartex" xmlns:cx4="http://schemas.microsoft.com/office/drawing/2016/5/10/chartex" xmlns:cx5="http://schemas.microsoft.com/office/drawing/2016/5/11/chartex" xmlns:cx6="http://schemas.microsoft.com/office/drawing/2016/5/12/chartex" xmlns:cx7="http://schemas.microsoft.com/office/drawing/2016/5/13/chartex" xmlns:cx8="http://schemas.microsoft.com/office/drawing/2016/5/14/chartex" xmlns:mc="http://schemas.openxmlformats.org/markup-compatibility/2006" xmlns:aink="http://schemas.microsoft.com/office/drawing/2016/ink" xmlns:am3d="http://schemas.microsoft.com/office/drawing/2017/model3d" xmlns:o="urn:schemas-microsoft-com:office:office" xmlns:r="http://schemas.openxmlformats.org/officeDocument/2006/relationships" xmlns:m="http://schemas.openxmlformats.org/officeDocument/2006/math" xmlns:v="urn:schemas-microsoft-com:vml" xmlns:wp14="http://schemas.microsoft.com/office/word/2010/wordprocessingDrawing" xmlns:wp="http://schemas.openxmlformats.org/drawingml/2006/wordprocessingDrawing" xmlns:w10="urn:schemas-microsoft-com:office:word" xmlns:w="http://schemas.openxmlformats.org/wordprocessingml/2006/main" xmlns:w14="http://schemas.microsoft.com/office/word/2010/wordml" xmlns:w15="http://schemas.microsoft.com/office/word/2012/wordml" xmlns:w16cid="http://schemas.microsoft.com/office/word/2016/wordml/cid" xmlns:w16se="http://schemas.microsoft.com/office/word/2015/wordml/symex" xmlns:wpg="http://schemas.microsoft.com/office/word/2010/wordprocessingGroup" xmlns:wpi="http://schemas.microsoft.com/office/word/2010/wordprocessingInk" xmlns:wne="http://schemas.microsoft.com/office/word/2006/wordml" xmlns:wps="http://schemas.microsoft.com/office/word/2010/wordprocessingShape" mc:Ignorable="w14 w15 w16se w16cid wp14">
+  <w:background w:color="151515" w:themeColor="text1" w:themeShade="19"/>
   <w:body>
     <w:p>
       <w:pPr>
@@ -27,7 +28,16 @@
           <w:b/>
           <w:bCs/>
         </w:rPr>
-        <w:t>Forum</w:t>
+        <w:t>Fo</w:t>
+      </w:r>
+      <w:bookmarkStart w:id="0" w:name="_GoBack"/>
+      <w:bookmarkEnd w:id="0"/>
+      <w:r>
+        <w:rPr>
+          <w:b/>
+          <w:bCs/>
+        </w:rPr>
+        <w:t>rum</w:t>
       </w:r>
       <w:r>
         <w:t xml:space="preserve"> </w:t>
@@ -45,7 +55,15 @@
         <w:jc w:val="right"/>
       </w:pPr>
       <w:r>
-        <w:t>Designed and prepared by Nasreddine Hallam</w:t>
+        <w:t xml:space="preserve">Designed and prepared by </w:t>
+      </w:r>
+      <w:proofErr w:type="spellStart"/>
+      <w:r>
+        <w:t>Nasreddine</w:t>
+      </w:r>
+      <w:proofErr w:type="spellEnd"/>
+      <w:r>
+        <w:t xml:space="preserve"> Hallam</w:t>
       </w:r>
     </w:p>
     <w:p>
@@ -163,7 +181,15 @@
         <w:t>n endpoint</w:t>
       </w:r>
       <w:r>
-        <w:t xml:space="preserve"> JSON api </w:t>
+        <w:t xml:space="preserve"> JSON </w:t>
+      </w:r>
+      <w:proofErr w:type="spellStart"/>
+      <w:r>
+        <w:t>api</w:t>
+      </w:r>
+      <w:proofErr w:type="spellEnd"/>
+      <w:r>
+        <w:t xml:space="preserve"> </w:t>
       </w:r>
       <w:r>
         <w:t xml:space="preserve">stored in sonic </w:t>
@@ -186,8 +212,13 @@
       <w:r>
         <w:t xml:space="preserve">and </w:t>
       </w:r>
-      <w:r>
-        <w:t xml:space="preserve">stats , etc.) </w:t>
+      <w:proofErr w:type="gramStart"/>
+      <w:r>
+        <w:t>stats ,</w:t>
+      </w:r>
+      <w:proofErr w:type="gramEnd"/>
+      <w:r>
+        <w:t xml:space="preserve"> etc.) </w:t>
       </w:r>
       <w:r>
         <w:rPr>
@@ -517,7 +548,15 @@
           <w:b/>
           <w:bCs/>
         </w:rPr>
-        <w:t>-data</w:t>
+        <w:t>-</w:t>
+      </w:r>
+      <w:proofErr w:type="spellStart"/>
+      <w:r>
+        <w:rPr>
+          <w:b/>
+          <w:bCs/>
+        </w:rPr>
+        <w:t>data</w:t>
       </w:r>
       <w:r>
         <w:rPr>
@@ -531,7 +570,15 @@
           <w:b/>
           <w:bCs/>
         </w:rPr>
-        <w:t xml:space="preserve">php </w:t>
+        <w:t>php</w:t>
+      </w:r>
+      <w:proofErr w:type="spellEnd"/>
+      <w:r>
+        <w:rPr>
+          <w:b/>
+          <w:bCs/>
+        </w:rPr>
+        <w:t xml:space="preserve"> </w:t>
       </w:r>
       <w:r>
         <w:t xml:space="preserve">and </w:t>
@@ -548,7 +595,15 @@
           <w:b/>
           <w:bCs/>
         </w:rPr>
-        <w:t>-data</w:t>
+        <w:t>-</w:t>
+      </w:r>
+      <w:proofErr w:type="spellStart"/>
+      <w:r>
+        <w:rPr>
+          <w:b/>
+          <w:bCs/>
+        </w:rPr>
+        <w:t>data</w:t>
       </w:r>
       <w:r>
         <w:rPr>
@@ -562,7 +617,15 @@
           <w:b/>
           <w:bCs/>
         </w:rPr>
-        <w:t xml:space="preserve">php, </w:t>
+        <w:t>php</w:t>
+      </w:r>
+      <w:proofErr w:type="spellEnd"/>
+      <w:r>
+        <w:rPr>
+          <w:b/>
+          <w:bCs/>
+        </w:rPr>
+        <w:t xml:space="preserve">, </w:t>
       </w:r>
       <w:r>
         <w:t xml:space="preserve">which can be found in </w:t>
@@ -604,8 +667,17 @@
           <w:b/>
           <w:bCs/>
         </w:rPr>
-        <w:t>users-data.php</w:t>
-      </w:r>
+        <w:t>users-</w:t>
+      </w:r>
+      <w:proofErr w:type="spellStart"/>
+      <w:r>
+        <w:rPr>
+          <w:b/>
+          <w:bCs/>
+        </w:rPr>
+        <w:t>data.php</w:t>
+      </w:r>
+      <w:proofErr w:type="spellEnd"/>
       <w:r>
         <w:t xml:space="preserve"> </w:t>
       </w:r>
@@ -622,7 +694,15 @@
         <w:t>r</w:t>
       </w:r>
       <w:r>
-        <w:t>st (i.e. sort by nbepPosts)</w:t>
+        <w:t xml:space="preserve">st (i.e. sort by </w:t>
+      </w:r>
+      <w:proofErr w:type="spellStart"/>
+      <w:r>
+        <w:t>nbepPosts</w:t>
+      </w:r>
+      <w:proofErr w:type="spellEnd"/>
+      <w:r>
+        <w:t>)</w:t>
       </w:r>
       <w:r>
         <w:t xml:space="preserve">. </w:t>
@@ -661,6 +741,7 @@
         </w:rPr>
         <w:t xml:space="preserve"> for this endpoint (see </w:t>
       </w:r>
+      <w:proofErr w:type="spellStart"/>
       <w:r>
         <w:rPr>
           <w:b/>
@@ -668,6 +749,7 @@
         </w:rPr>
         <w:t>ColumnEnd</w:t>
       </w:r>
+      <w:proofErr w:type="spellEnd"/>
       <w:r>
         <w:rPr>
           <w:highlight w:val="yellow"/>
@@ -690,8 +772,17 @@
           <w:b/>
           <w:bCs/>
         </w:rPr>
-        <w:t>Form-data.php</w:t>
-      </w:r>
+        <w:t>Form-</w:t>
+      </w:r>
+      <w:proofErr w:type="spellStart"/>
+      <w:r>
+        <w:rPr>
+          <w:b/>
+          <w:bCs/>
+        </w:rPr>
+        <w:t>data.php</w:t>
+      </w:r>
+      <w:proofErr w:type="spellEnd"/>
       <w:r>
         <w:t xml:space="preserve"> </w:t>
       </w:r>
@@ -711,7 +802,15 @@
         <w:t xml:space="preserve"> that is </w:t>
       </w:r>
       <w:r>
-        <w:t>provided as an api data</w:t>
+        <w:t xml:space="preserve">provided as an </w:t>
+      </w:r>
+      <w:proofErr w:type="spellStart"/>
+      <w:r>
+        <w:t>api</w:t>
+      </w:r>
+      <w:proofErr w:type="spellEnd"/>
+      <w:r>
+        <w:t xml:space="preserve"> data</w:t>
       </w:r>
       <w:r>
         <w:t xml:space="preserve">. </w:t>
@@ -780,14 +879,24 @@
       <w:r>
         <w:t xml:space="preserve">category </w:t>
       </w:r>
-      <w:r>
-        <w:t xml:space="preserve">objects . Each </w:t>
+      <w:proofErr w:type="gramStart"/>
+      <w:r>
+        <w:t>objects .</w:t>
+      </w:r>
+      <w:proofErr w:type="gramEnd"/>
+      <w:r>
+        <w:t xml:space="preserve"> Each </w:t>
       </w:r>
       <w:r>
         <w:t xml:space="preserve">category </w:t>
       </w:r>
-      <w:r>
-        <w:t xml:space="preserve">object  has an id, name, author (always set to </w:t>
+      <w:proofErr w:type="gramStart"/>
+      <w:r>
+        <w:t>object  has</w:t>
+      </w:r>
+      <w:proofErr w:type="gramEnd"/>
+      <w:r>
+        <w:t xml:space="preserve"> an id, name, author (always set to </w:t>
       </w:r>
       <w:r>
         <w:rPr>
@@ -799,6 +908,7 @@
       <w:r>
         <w:t xml:space="preserve">), and a </w:t>
       </w:r>
+      <w:proofErr w:type="spellStart"/>
       <w:r>
         <w:rPr>
           <w:b/>
@@ -806,6 +916,7 @@
         </w:rPr>
         <w:t>topicList</w:t>
       </w:r>
+      <w:proofErr w:type="spellEnd"/>
       <w:r>
         <w:t>.</w:t>
       </w:r>
@@ -820,6 +931,7 @@
         <w:ind w:left="720"/>
         <w:jc w:val="both"/>
       </w:pPr>
+      <w:proofErr w:type="spellStart"/>
       <w:r>
         <w:rPr>
           <w:b/>
@@ -827,9 +939,11 @@
         </w:rPr>
         <w:t>topicList</w:t>
       </w:r>
+      <w:proofErr w:type="spellEnd"/>
       <w:r>
         <w:t xml:space="preserve"> is a list of topic objects structured as (id, topic-title, status (ongoing, closed, resolved, rejected), and </w:t>
       </w:r>
+      <w:proofErr w:type="spellStart"/>
       <w:r>
         <w:rPr>
           <w:b/>
@@ -837,6 +951,7 @@
         </w:rPr>
         <w:t>postList</w:t>
       </w:r>
+      <w:proofErr w:type="spellEnd"/>
       <w:r>
         <w:t>.</w:t>
       </w:r>
@@ -851,6 +966,7 @@
         <w:ind w:left="720"/>
         <w:jc w:val="both"/>
       </w:pPr>
+      <w:proofErr w:type="spellStart"/>
       <w:r>
         <w:rPr>
           <w:b/>
@@ -858,17 +974,34 @@
         </w:rPr>
         <w:t>Poslist</w:t>
       </w:r>
+      <w:proofErr w:type="spellEnd"/>
       <w:r>
         <w:t xml:space="preserve"> is a list of post objects structured as (</w:t>
       </w:r>
       <w:r>
-        <w:t>id, parentId, author, date, body (2 lines max), rate, likes</w:t>
+        <w:t xml:space="preserve">id, </w:t>
+      </w:r>
+      <w:proofErr w:type="spellStart"/>
+      <w:r>
+        <w:t>parentId</w:t>
+      </w:r>
+      <w:proofErr w:type="spellEnd"/>
+      <w:r>
+        <w:t>, author, date, body (2 lines max), rate, likes</w:t>
       </w:r>
       <w:r>
         <w:t>)</w:t>
       </w:r>
       <w:r>
-        <w:t>. Disregard parentId.</w:t>
+        <w:t xml:space="preserve">. Disregard </w:t>
+      </w:r>
+      <w:proofErr w:type="spellStart"/>
+      <w:r>
+        <w:t>parentId</w:t>
+      </w:r>
+      <w:proofErr w:type="spellEnd"/>
+      <w:r>
+        <w:t>.</w:t>
       </w:r>
     </w:p>
     <w:p>
@@ -921,6 +1054,7 @@
         </w:rPr>
         <w:t xml:space="preserve">(see </w:t>
       </w:r>
+      <w:proofErr w:type="spellStart"/>
       <w:r>
         <w:rPr>
           <w:b/>
@@ -933,8 +1067,25 @@
           <w:b/>
           <w:highlight w:val="yellow"/>
         </w:rPr>
-        <w:t>Main/ListPosts</w:t>
-      </w:r>
+        <w:t>Main</w:t>
+      </w:r>
+      <w:proofErr w:type="spellEnd"/>
+      <w:r>
+        <w:rPr>
+          <w:b/>
+          <w:highlight w:val="yellow"/>
+        </w:rPr>
+        <w:t>/</w:t>
+      </w:r>
+      <w:proofErr w:type="spellStart"/>
+      <w:r>
+        <w:rPr>
+          <w:b/>
+          <w:highlight w:val="yellow"/>
+        </w:rPr>
+        <w:t>ListPosts</w:t>
+      </w:r>
+      <w:proofErr w:type="spellEnd"/>
       <w:r>
         <w:rPr>
           <w:highlight w:val="yellow"/>
@@ -961,6 +1112,7 @@
         </w:rPr>
         <w:t xml:space="preserve">(see </w:t>
       </w:r>
+      <w:proofErr w:type="spellStart"/>
       <w:r>
         <w:rPr>
           <w:b/>
@@ -968,6 +1120,7 @@
         </w:rPr>
         <w:t>ColumnEnd</w:t>
       </w:r>
+      <w:proofErr w:type="spellEnd"/>
       <w:r>
         <w:rPr>
           <w:highlight w:val="yellow"/>
@@ -1372,8 +1525,17 @@
           <w:b/>
           <w:bCs/>
         </w:rPr>
-        <w:t xml:space="preserve"> the right sidecolumn</w:t>
-      </w:r>
+        <w:t xml:space="preserve"> the right </w:t>
+      </w:r>
+      <w:proofErr w:type="spellStart"/>
+      <w:r>
+        <w:rPr>
+          <w:b/>
+          <w:bCs/>
+        </w:rPr>
+        <w:t>sidecolumn</w:t>
+      </w:r>
+      <w:proofErr w:type="spellEnd"/>
       <w:r>
         <w:t>:</w:t>
       </w:r>
@@ -1494,7 +1656,21 @@
         <w:rPr>
           <w:bCs/>
         </w:rPr>
-        <w:t xml:space="preserve"> – sorted by nberPost.</w:t>
+        <w:t xml:space="preserve"> – sorted by </w:t>
+      </w:r>
+      <w:proofErr w:type="spellStart"/>
+      <w:r>
+        <w:rPr>
+          <w:bCs/>
+        </w:rPr>
+        <w:t>nberPost</w:t>
+      </w:r>
+      <w:proofErr w:type="spellEnd"/>
+      <w:r>
+        <w:rPr>
+          <w:bCs/>
+        </w:rPr>
+        <w:t>.</w:t>
       </w:r>
       <w:r>
         <w:rPr>
@@ -1582,7 +1758,7 @@
         <w:rPr>
           <w:b/>
           <w:bCs/>
-          <w:color w:val="FFFFFF" w:themeColor="background1"/>
+          <w:color w:val="181B28" w:themeColor="background1"/>
           <w:highlight w:val="red"/>
         </w:rPr>
       </w:pPr>
@@ -1838,6 +2014,7 @@
       <w:r>
         <w:t xml:space="preserve">design your code in a custom hook that you call </w:t>
       </w:r>
+      <w:proofErr w:type="spellStart"/>
       <w:r>
         <w:rPr>
           <w:b/>
@@ -1845,8 +2022,17 @@
         </w:rPr>
         <w:t>useFetchdata</w:t>
       </w:r>
-      <w:r>
-        <w:t>(url)</w:t>
+      <w:proofErr w:type="spellEnd"/>
+      <w:r>
+        <w:t>(</w:t>
+      </w:r>
+      <w:proofErr w:type="spellStart"/>
+      <w:r>
+        <w:t>url</w:t>
+      </w:r>
+      <w:proofErr w:type="spellEnd"/>
+      <w:r>
+        <w:t>)</w:t>
       </w:r>
       <w:r>
         <w:t xml:space="preserve">, rather than repeating the same code for the two files. </w:t>
@@ -1904,12 +2090,21 @@
       <w:r>
         <w:t xml:space="preserve"> </w:t>
       </w:r>
-      <w:r>
-        <w:rPr>
-          <w:b/>
-          <w:bCs/>
-        </w:rPr>
-        <w:t>dop down menu</w:t>
+      <w:proofErr w:type="spellStart"/>
+      <w:r>
+        <w:rPr>
+          <w:b/>
+          <w:bCs/>
+        </w:rPr>
+        <w:t>dop</w:t>
+      </w:r>
+      <w:proofErr w:type="spellEnd"/>
+      <w:r>
+        <w:rPr>
+          <w:b/>
+          <w:bCs/>
+        </w:rPr>
+        <w:t xml:space="preserve"> down menu</w:t>
       </w:r>
       <w:r>
         <w:t xml:space="preserve"> is populated dynamically</w:t>
@@ -1990,7 +2185,15 @@
         <w:t>tables</w:t>
       </w:r>
       <w:r>
-        <w:t xml:space="preserve"> on the columnEnd (right side)</w:t>
+        <w:t xml:space="preserve"> on the </w:t>
+      </w:r>
+      <w:proofErr w:type="spellStart"/>
+      <w:r>
+        <w:t>columnEnd</w:t>
+      </w:r>
+      <w:proofErr w:type="spellEnd"/>
+      <w:r>
+        <w:t xml:space="preserve"> (right side)</w:t>
       </w:r>
       <w:r>
         <w:tab/>
@@ -2540,8 +2743,8 @@
           <w:lang w:val="en-US"/>
         </w:rPr>
       </w:pPr>
-      <w:bookmarkStart w:id="0" w:name="_Appendix"/>
-      <w:bookmarkEnd w:id="0"/>
+      <w:bookmarkStart w:id="1" w:name="_Appendix"/>
+      <w:bookmarkEnd w:id="1"/>
       <w:r>
         <w:rPr>
           <w:lang w:val="en-US"/>
@@ -2693,7 +2896,7 @@
 </file>
 
 <file path=word/endnotes.xml><?xml version="1.0" encoding="utf-8"?>
-<w:endnotes xmlns:wpc="http://schemas.microsoft.com/office/word/2010/wordprocessingCanvas" xmlns:cx="http://schemas.microsoft.com/office/drawing/2014/chartex" xmlns:cx1="http://schemas.microsoft.com/office/drawing/2015/9/8/chartex" xmlns:cx2="http://schemas.microsoft.com/office/drawing/2015/10/21/chartex" xmlns:cx3="http://schemas.microsoft.com/office/drawing/2016/5/9/chartex" xmlns:cx4="http://schemas.microsoft.com/office/drawing/2016/5/10/chartex" xmlns:cx5="http://schemas.microsoft.com/office/drawing/2016/5/11/chartex" xmlns:cx6="http://schemas.microsoft.com/office/drawing/2016/5/12/chartex" xmlns:cx7="http://schemas.microsoft.com/office/drawing/2016/5/13/chartex" xmlns:cx8="http://schemas.microsoft.com/office/drawing/2016/5/14/chartex" xmlns:mc="http://schemas.openxmlformats.org/markup-compatibility/2006" xmlns:aink="http://schemas.microsoft.com/office/drawing/2016/ink" xmlns:am3d="http://schemas.microsoft.com/office/drawing/2017/model3d" xmlns:o="urn:schemas-microsoft-com:office:office" xmlns:oel="http://schemas.microsoft.com/office/2019/extlst" xmlns:r="http://schemas.openxmlformats.org/officeDocument/2006/relationships" xmlns:m="http://schemas.openxmlformats.org/officeDocument/2006/math" xmlns:v="urn:schemas-microsoft-com:vml" xmlns:wp14="http://schemas.microsoft.com/office/word/2010/wordprocessingDrawing" xmlns:wp="http://schemas.openxmlformats.org/drawingml/2006/wordprocessingDrawing" xmlns:w10="urn:schemas-microsoft-com:office:word" xmlns:w="http://schemas.openxmlformats.org/wordprocessingml/2006/main" xmlns:w14="http://schemas.microsoft.com/office/word/2010/wordml" xmlns:w15="http://schemas.microsoft.com/office/word/2012/wordml" xmlns:w16cex="http://schemas.microsoft.com/office/word/2018/wordml/cex" xmlns:w16cid="http://schemas.microsoft.com/office/word/2016/wordml/cid" xmlns:w16="http://schemas.microsoft.com/office/word/2018/wordml" xmlns:w16sdtdh="http://schemas.microsoft.com/office/word/2020/wordml/sdtdatahash" xmlns:w16se="http://schemas.microsoft.com/office/word/2015/wordml/symex" xmlns:wpg="http://schemas.microsoft.com/office/word/2010/wordprocessingGroup" xmlns:wpi="http://schemas.microsoft.com/office/word/2010/wordprocessingInk" xmlns:wne="http://schemas.microsoft.com/office/word/2006/wordml" xmlns:wps="http://schemas.microsoft.com/office/word/2010/wordprocessingShape" mc:Ignorable="w14 w15 w16se w16cid w16 w16cex w16sdtdh wp14">
+<w:endnotes xmlns:wpc="http://schemas.microsoft.com/office/word/2010/wordprocessingCanvas" xmlns:cx="http://schemas.microsoft.com/office/drawing/2014/chartex" xmlns:cx1="http://schemas.microsoft.com/office/drawing/2015/9/8/chartex" xmlns:cx2="http://schemas.microsoft.com/office/drawing/2015/10/21/chartex" xmlns:cx3="http://schemas.microsoft.com/office/drawing/2016/5/9/chartex" xmlns:cx4="http://schemas.microsoft.com/office/drawing/2016/5/10/chartex" xmlns:cx5="http://schemas.microsoft.com/office/drawing/2016/5/11/chartex" xmlns:cx6="http://schemas.microsoft.com/office/drawing/2016/5/12/chartex" xmlns:cx7="http://schemas.microsoft.com/office/drawing/2016/5/13/chartex" xmlns:cx8="http://schemas.microsoft.com/office/drawing/2016/5/14/chartex" xmlns:mc="http://schemas.openxmlformats.org/markup-compatibility/2006" xmlns:aink="http://schemas.microsoft.com/office/drawing/2016/ink" xmlns:am3d="http://schemas.microsoft.com/office/drawing/2017/model3d" xmlns:o="urn:schemas-microsoft-com:office:office" xmlns:r="http://schemas.openxmlformats.org/officeDocument/2006/relationships" xmlns:m="http://schemas.openxmlformats.org/officeDocument/2006/math" xmlns:v="urn:schemas-microsoft-com:vml" xmlns:wp14="http://schemas.microsoft.com/office/word/2010/wordprocessingDrawing" xmlns:wp="http://schemas.openxmlformats.org/drawingml/2006/wordprocessingDrawing" xmlns:w10="urn:schemas-microsoft-com:office:word" xmlns:w="http://schemas.openxmlformats.org/wordprocessingml/2006/main" xmlns:w14="http://schemas.microsoft.com/office/word/2010/wordml" xmlns:w15="http://schemas.microsoft.com/office/word/2012/wordml" xmlns:w16cid="http://schemas.microsoft.com/office/word/2016/wordml/cid" xmlns:w16se="http://schemas.microsoft.com/office/word/2015/wordml/symex" xmlns:wpg="http://schemas.microsoft.com/office/word/2010/wordprocessingGroup" xmlns:wpi="http://schemas.microsoft.com/office/word/2010/wordprocessingInk" xmlns:wne="http://schemas.microsoft.com/office/word/2006/wordml" xmlns:wps="http://schemas.microsoft.com/office/word/2010/wordprocessingShape" mc:Ignorable="w14 w15 w16se w16cid wp14">
   <w:endnote w:type="separator" w:id="-1">
     <w:p>
       <w:r>
@@ -2712,7 +2915,7 @@
 </file>
 
 <file path=word/footnotes.xml><?xml version="1.0" encoding="utf-8"?>
-<w:footnotes xmlns:wpc="http://schemas.microsoft.com/office/word/2010/wordprocessingCanvas" xmlns:cx="http://schemas.microsoft.com/office/drawing/2014/chartex" xmlns:cx1="http://schemas.microsoft.com/office/drawing/2015/9/8/chartex" xmlns:cx2="http://schemas.microsoft.com/office/drawing/2015/10/21/chartex" xmlns:cx3="http://schemas.microsoft.com/office/drawing/2016/5/9/chartex" xmlns:cx4="http://schemas.microsoft.com/office/drawing/2016/5/10/chartex" xmlns:cx5="http://schemas.microsoft.com/office/drawing/2016/5/11/chartex" xmlns:cx6="http://schemas.microsoft.com/office/drawing/2016/5/12/chartex" xmlns:cx7="http://schemas.microsoft.com/office/drawing/2016/5/13/chartex" xmlns:cx8="http://schemas.microsoft.com/office/drawing/2016/5/14/chartex" xmlns:mc="http://schemas.openxmlformats.org/markup-compatibility/2006" xmlns:aink="http://schemas.microsoft.com/office/drawing/2016/ink" xmlns:am3d="http://schemas.microsoft.com/office/drawing/2017/model3d" xmlns:o="urn:schemas-microsoft-com:office:office" xmlns:oel="http://schemas.microsoft.com/office/2019/extlst" xmlns:r="http://schemas.openxmlformats.org/officeDocument/2006/relationships" xmlns:m="http://schemas.openxmlformats.org/officeDocument/2006/math" xmlns:v="urn:schemas-microsoft-com:vml" xmlns:wp14="http://schemas.microsoft.com/office/word/2010/wordprocessingDrawing" xmlns:wp="http://schemas.openxmlformats.org/drawingml/2006/wordprocessingDrawing" xmlns:w10="urn:schemas-microsoft-com:office:word" xmlns:w="http://schemas.openxmlformats.org/wordprocessingml/2006/main" xmlns:w14="http://schemas.microsoft.com/office/word/2010/wordml" xmlns:w15="http://schemas.microsoft.com/office/word/2012/wordml" xmlns:w16cex="http://schemas.microsoft.com/office/word/2018/wordml/cex" xmlns:w16cid="http://schemas.microsoft.com/office/word/2016/wordml/cid" xmlns:w16="http://schemas.microsoft.com/office/word/2018/wordml" xmlns:w16sdtdh="http://schemas.microsoft.com/office/word/2020/wordml/sdtdatahash" xmlns:w16se="http://schemas.microsoft.com/office/word/2015/wordml/symex" xmlns:wpg="http://schemas.microsoft.com/office/word/2010/wordprocessingGroup" xmlns:wpi="http://schemas.microsoft.com/office/word/2010/wordprocessingInk" xmlns:wne="http://schemas.microsoft.com/office/word/2006/wordml" xmlns:wps="http://schemas.microsoft.com/office/word/2010/wordprocessingShape" mc:Ignorable="w14 w15 w16se w16cid w16 w16cex w16sdtdh wp14">
+<w:footnotes xmlns:wpc="http://schemas.microsoft.com/office/word/2010/wordprocessingCanvas" xmlns:cx="http://schemas.microsoft.com/office/drawing/2014/chartex" xmlns:cx1="http://schemas.microsoft.com/office/drawing/2015/9/8/chartex" xmlns:cx2="http://schemas.microsoft.com/office/drawing/2015/10/21/chartex" xmlns:cx3="http://schemas.microsoft.com/office/drawing/2016/5/9/chartex" xmlns:cx4="http://schemas.microsoft.com/office/drawing/2016/5/10/chartex" xmlns:cx5="http://schemas.microsoft.com/office/drawing/2016/5/11/chartex" xmlns:cx6="http://schemas.microsoft.com/office/drawing/2016/5/12/chartex" xmlns:cx7="http://schemas.microsoft.com/office/drawing/2016/5/13/chartex" xmlns:cx8="http://schemas.microsoft.com/office/drawing/2016/5/14/chartex" xmlns:mc="http://schemas.openxmlformats.org/markup-compatibility/2006" xmlns:aink="http://schemas.microsoft.com/office/drawing/2016/ink" xmlns:am3d="http://schemas.microsoft.com/office/drawing/2017/model3d" xmlns:o="urn:schemas-microsoft-com:office:office" xmlns:r="http://schemas.openxmlformats.org/officeDocument/2006/relationships" xmlns:m="http://schemas.openxmlformats.org/officeDocument/2006/math" xmlns:v="urn:schemas-microsoft-com:vml" xmlns:wp14="http://schemas.microsoft.com/office/word/2010/wordprocessingDrawing" xmlns:wp="http://schemas.openxmlformats.org/drawingml/2006/wordprocessingDrawing" xmlns:w10="urn:schemas-microsoft-com:office:word" xmlns:w="http://schemas.openxmlformats.org/wordprocessingml/2006/main" xmlns:w14="http://schemas.microsoft.com/office/word/2010/wordml" xmlns:w15="http://schemas.microsoft.com/office/word/2012/wordml" xmlns:w16cid="http://schemas.microsoft.com/office/word/2016/wordml/cid" xmlns:w16se="http://schemas.microsoft.com/office/word/2015/wordml/symex" xmlns:wpg="http://schemas.microsoft.com/office/word/2010/wordprocessingGroup" xmlns:wpi="http://schemas.microsoft.com/office/word/2010/wordprocessingInk" xmlns:wne="http://schemas.microsoft.com/office/word/2006/wordml" xmlns:wps="http://schemas.microsoft.com/office/word/2010/wordprocessingShape" mc:Ignorable="w14 w15 w16se w16cid wp14">
   <w:footnote w:type="separator" w:id="-1">
     <w:p>
       <w:r>
@@ -2731,7 +2934,7 @@
 </file>
 
 <file path=word/header1.xml><?xml version="1.0" encoding="utf-8"?>
-<w:hdr xmlns:wpc="http://schemas.microsoft.com/office/word/2010/wordprocessingCanvas" xmlns:cx="http://schemas.microsoft.com/office/drawing/2014/chartex" xmlns:cx1="http://schemas.microsoft.com/office/drawing/2015/9/8/chartex" xmlns:cx2="http://schemas.microsoft.com/office/drawing/2015/10/21/chartex" xmlns:cx3="http://schemas.microsoft.com/office/drawing/2016/5/9/chartex" xmlns:cx4="http://schemas.microsoft.com/office/drawing/2016/5/10/chartex" xmlns:cx5="http://schemas.microsoft.com/office/drawing/2016/5/11/chartex" xmlns:cx6="http://schemas.microsoft.com/office/drawing/2016/5/12/chartex" xmlns:cx7="http://schemas.microsoft.com/office/drawing/2016/5/13/chartex" xmlns:cx8="http://schemas.microsoft.com/office/drawing/2016/5/14/chartex" xmlns:mc="http://schemas.openxmlformats.org/markup-compatibility/2006" xmlns:aink="http://schemas.microsoft.com/office/drawing/2016/ink" xmlns:am3d="http://schemas.microsoft.com/office/drawing/2017/model3d" xmlns:o="urn:schemas-microsoft-com:office:office" xmlns:oel="http://schemas.microsoft.com/office/2019/extlst" xmlns:r="http://schemas.openxmlformats.org/officeDocument/2006/relationships" xmlns:m="http://schemas.openxmlformats.org/officeDocument/2006/math" xmlns:v="urn:schemas-microsoft-com:vml" xmlns:wp14="http://schemas.microsoft.com/office/word/2010/wordprocessingDrawing" xmlns:wp="http://schemas.openxmlformats.org/drawingml/2006/wordprocessingDrawing" xmlns:w10="urn:schemas-microsoft-com:office:word" xmlns:w="http://schemas.openxmlformats.org/wordprocessingml/2006/main" xmlns:w14="http://schemas.microsoft.com/office/word/2010/wordml" xmlns:w15="http://schemas.microsoft.com/office/word/2012/wordml" xmlns:w16cex="http://schemas.microsoft.com/office/word/2018/wordml/cex" xmlns:w16cid="http://schemas.microsoft.com/office/word/2016/wordml/cid" xmlns:w16="http://schemas.microsoft.com/office/word/2018/wordml" xmlns:w16sdtdh="http://schemas.microsoft.com/office/word/2020/wordml/sdtdatahash" xmlns:w16se="http://schemas.microsoft.com/office/word/2015/wordml/symex" xmlns:wpg="http://schemas.microsoft.com/office/word/2010/wordprocessingGroup" xmlns:wpi="http://schemas.microsoft.com/office/word/2010/wordprocessingInk" xmlns:wne="http://schemas.microsoft.com/office/word/2006/wordml" xmlns:wps="http://schemas.microsoft.com/office/word/2010/wordprocessingShape" mc:Ignorable="w14 w15 w16se w16cid w16 w16cex w16sdtdh wp14">
+<w:hdr xmlns:wpc="http://schemas.microsoft.com/office/word/2010/wordprocessingCanvas" xmlns:cx="http://schemas.microsoft.com/office/drawing/2014/chartex" xmlns:cx1="http://schemas.microsoft.com/office/drawing/2015/9/8/chartex" xmlns:cx2="http://schemas.microsoft.com/office/drawing/2015/10/21/chartex" xmlns:cx3="http://schemas.microsoft.com/office/drawing/2016/5/9/chartex" xmlns:cx4="http://schemas.microsoft.com/office/drawing/2016/5/10/chartex" xmlns:cx5="http://schemas.microsoft.com/office/drawing/2016/5/11/chartex" xmlns:cx6="http://schemas.microsoft.com/office/drawing/2016/5/12/chartex" xmlns:cx7="http://schemas.microsoft.com/office/drawing/2016/5/13/chartex" xmlns:cx8="http://schemas.microsoft.com/office/drawing/2016/5/14/chartex" xmlns:mc="http://schemas.openxmlformats.org/markup-compatibility/2006" xmlns:aink="http://schemas.microsoft.com/office/drawing/2016/ink" xmlns:am3d="http://schemas.microsoft.com/office/drawing/2017/model3d" xmlns:o="urn:schemas-microsoft-com:office:office" xmlns:r="http://schemas.openxmlformats.org/officeDocument/2006/relationships" xmlns:m="http://schemas.openxmlformats.org/officeDocument/2006/math" xmlns:v="urn:schemas-microsoft-com:vml" xmlns:wp14="http://schemas.microsoft.com/office/word/2010/wordprocessingDrawing" xmlns:wp="http://schemas.openxmlformats.org/drawingml/2006/wordprocessingDrawing" xmlns:w10="urn:schemas-microsoft-com:office:word" xmlns:w="http://schemas.openxmlformats.org/wordprocessingml/2006/main" xmlns:w14="http://schemas.microsoft.com/office/word/2010/wordml" xmlns:w15="http://schemas.microsoft.com/office/word/2012/wordml" xmlns:w16cid="http://schemas.microsoft.com/office/word/2016/wordml/cid" xmlns:w16se="http://schemas.microsoft.com/office/word/2015/wordml/symex" xmlns:wpg="http://schemas.microsoft.com/office/word/2010/wordprocessingGroup" xmlns:wpi="http://schemas.microsoft.com/office/word/2010/wordprocessingInk" xmlns:wne="http://schemas.microsoft.com/office/word/2006/wordml" xmlns:wps="http://schemas.microsoft.com/office/word/2010/wordprocessingShape" mc:Ignorable="w14 w15 w16se w16cid wp14">
   <w:p>
     <w:pPr>
       <w:pStyle w:val="Header"/>
@@ -2755,7 +2958,7 @@
 </file>
 
 <file path=word/numbering.xml><?xml version="1.0" encoding="utf-8"?>
-<w:numbering xmlns:wpc="http://schemas.microsoft.com/office/word/2010/wordprocessingCanvas" xmlns:cx="http://schemas.microsoft.com/office/drawing/2014/chartex" xmlns:cx1="http://schemas.microsoft.com/office/drawing/2015/9/8/chartex" xmlns:cx2="http://schemas.microsoft.com/office/drawing/2015/10/21/chartex" xmlns:cx3="http://schemas.microsoft.com/office/drawing/2016/5/9/chartex" xmlns:cx4="http://schemas.microsoft.com/office/drawing/2016/5/10/chartex" xmlns:cx5="http://schemas.microsoft.com/office/drawing/2016/5/11/chartex" xmlns:cx6="http://schemas.microsoft.com/office/drawing/2016/5/12/chartex" xmlns:cx7="http://schemas.microsoft.com/office/drawing/2016/5/13/chartex" xmlns:cx8="http://schemas.microsoft.com/office/drawing/2016/5/14/chartex" xmlns:mc="http://schemas.openxmlformats.org/markup-compatibility/2006" xmlns:aink="http://schemas.microsoft.com/office/drawing/2016/ink" xmlns:am3d="http://schemas.microsoft.com/office/drawing/2017/model3d" xmlns:o="urn:schemas-microsoft-com:office:office" xmlns:oel="http://schemas.microsoft.com/office/2019/extlst" xmlns:r="http://schemas.openxmlformats.org/officeDocument/2006/relationships" xmlns:m="http://schemas.openxmlformats.org/officeDocument/2006/math" xmlns:v="urn:schemas-microsoft-com:vml" xmlns:wp14="http://schemas.microsoft.com/office/word/2010/wordprocessingDrawing" xmlns:wp="http://schemas.openxmlformats.org/drawingml/2006/wordprocessingDrawing" xmlns:w10="urn:schemas-microsoft-com:office:word" xmlns:w="http://schemas.openxmlformats.org/wordprocessingml/2006/main" xmlns:w14="http://schemas.microsoft.com/office/word/2010/wordml" xmlns:w15="http://schemas.microsoft.com/office/word/2012/wordml" xmlns:w16cex="http://schemas.microsoft.com/office/word/2018/wordml/cex" xmlns:w16cid="http://schemas.microsoft.com/office/word/2016/wordml/cid" xmlns:w16="http://schemas.microsoft.com/office/word/2018/wordml" xmlns:w16sdtdh="http://schemas.microsoft.com/office/word/2020/wordml/sdtdatahash" xmlns:w16se="http://schemas.microsoft.com/office/word/2015/wordml/symex" xmlns:wpg="http://schemas.microsoft.com/office/word/2010/wordprocessingGroup" xmlns:wpi="http://schemas.microsoft.com/office/word/2010/wordprocessingInk" xmlns:wne="http://schemas.microsoft.com/office/word/2006/wordml" xmlns:wps="http://schemas.microsoft.com/office/word/2010/wordprocessingShape" mc:Ignorable="w14 w15 w16se w16cid w16 w16cex w16sdtdh wp14">
+<w:numbering xmlns:wpc="http://schemas.microsoft.com/office/word/2010/wordprocessingCanvas" xmlns:cx="http://schemas.microsoft.com/office/drawing/2014/chartex" xmlns:cx1="http://schemas.microsoft.com/office/drawing/2015/9/8/chartex" xmlns:cx2="http://schemas.microsoft.com/office/drawing/2015/10/21/chartex" xmlns:cx3="http://schemas.microsoft.com/office/drawing/2016/5/9/chartex" xmlns:cx4="http://schemas.microsoft.com/office/drawing/2016/5/10/chartex" xmlns:cx5="http://schemas.microsoft.com/office/drawing/2016/5/11/chartex" xmlns:cx6="http://schemas.microsoft.com/office/drawing/2016/5/12/chartex" xmlns:cx7="http://schemas.microsoft.com/office/drawing/2016/5/13/chartex" xmlns:cx8="http://schemas.microsoft.com/office/drawing/2016/5/14/chartex" xmlns:mc="http://schemas.openxmlformats.org/markup-compatibility/2006" xmlns:aink="http://schemas.microsoft.com/office/drawing/2016/ink" xmlns:am3d="http://schemas.microsoft.com/office/drawing/2017/model3d" xmlns:o="urn:schemas-microsoft-com:office:office" xmlns:r="http://schemas.openxmlformats.org/officeDocument/2006/relationships" xmlns:m="http://schemas.openxmlformats.org/officeDocument/2006/math" xmlns:v="urn:schemas-microsoft-com:vml" xmlns:wp14="http://schemas.microsoft.com/office/word/2010/wordprocessingDrawing" xmlns:wp="http://schemas.openxmlformats.org/drawingml/2006/wordprocessingDrawing" xmlns:w10="urn:schemas-microsoft-com:office:word" xmlns:w="http://schemas.openxmlformats.org/wordprocessingml/2006/main" xmlns:w14="http://schemas.microsoft.com/office/word/2010/wordml" xmlns:w15="http://schemas.microsoft.com/office/word/2012/wordml" xmlns:w16cid="http://schemas.microsoft.com/office/word/2016/wordml/cid" xmlns:w16se="http://schemas.microsoft.com/office/word/2015/wordml/symex" xmlns:wpg="http://schemas.microsoft.com/office/word/2010/wordprocessingGroup" xmlns:wpi="http://schemas.microsoft.com/office/word/2010/wordprocessingInk" xmlns:wne="http://schemas.microsoft.com/office/word/2006/wordml" xmlns:wps="http://schemas.microsoft.com/office/word/2010/wordprocessingShape" mc:Ignorable="w14 w15 w16se w16cid wp14">
   <w:abstractNum w:abstractNumId="0" w15:restartNumberingAfterBreak="0">
     <w:nsid w:val="0BD05807"/>
     <w:multiLevelType w:val="hybridMultilevel"/>
@@ -5261,89 +5464,89 @@
       </w:rPr>
     </w:lvl>
   </w:abstractNum>
-  <w:num w:numId="1" w16cid:durableId="350645298">
+  <w:num w:numId="1">
     <w:abstractNumId w:val="6"/>
   </w:num>
-  <w:num w:numId="2" w16cid:durableId="50615235">
+  <w:num w:numId="2">
     <w:abstractNumId w:val="8"/>
   </w:num>
-  <w:num w:numId="3" w16cid:durableId="1122724151">
+  <w:num w:numId="3">
     <w:abstractNumId w:val="22"/>
   </w:num>
-  <w:num w:numId="4" w16cid:durableId="44380223">
+  <w:num w:numId="4">
     <w:abstractNumId w:val="23"/>
   </w:num>
-  <w:num w:numId="5" w16cid:durableId="1315065696">
+  <w:num w:numId="5">
     <w:abstractNumId w:val="3"/>
   </w:num>
-  <w:num w:numId="6" w16cid:durableId="1928885858">
+  <w:num w:numId="6">
     <w:abstractNumId w:val="21"/>
   </w:num>
-  <w:num w:numId="7" w16cid:durableId="1456362070">
+  <w:num w:numId="7">
     <w:abstractNumId w:val="1"/>
   </w:num>
-  <w:num w:numId="8" w16cid:durableId="970862688">
+  <w:num w:numId="8">
     <w:abstractNumId w:val="18"/>
   </w:num>
-  <w:num w:numId="9" w16cid:durableId="52436591">
+  <w:num w:numId="9">
     <w:abstractNumId w:val="0"/>
   </w:num>
-  <w:num w:numId="10" w16cid:durableId="387461607">
+  <w:num w:numId="10">
     <w:abstractNumId w:val="9"/>
   </w:num>
-  <w:num w:numId="11" w16cid:durableId="1955089092">
+  <w:num w:numId="11">
     <w:abstractNumId w:val="20"/>
   </w:num>
-  <w:num w:numId="12" w16cid:durableId="1881939214">
+  <w:num w:numId="12">
     <w:abstractNumId w:val="16"/>
   </w:num>
-  <w:num w:numId="13" w16cid:durableId="1422218977">
+  <w:num w:numId="13">
     <w:abstractNumId w:val="10"/>
   </w:num>
-  <w:num w:numId="14" w16cid:durableId="1192917552">
+  <w:num w:numId="14">
     <w:abstractNumId w:val="11"/>
   </w:num>
-  <w:num w:numId="15" w16cid:durableId="1648625486">
+  <w:num w:numId="15">
     <w:abstractNumId w:val="12"/>
   </w:num>
-  <w:num w:numId="16" w16cid:durableId="1081173037">
+  <w:num w:numId="16">
     <w:abstractNumId w:val="19"/>
   </w:num>
-  <w:num w:numId="17" w16cid:durableId="1916815259">
+  <w:num w:numId="17">
     <w:abstractNumId w:val="5"/>
   </w:num>
-  <w:num w:numId="18" w16cid:durableId="1424834394">
+  <w:num w:numId="18">
     <w:abstractNumId w:val="14"/>
   </w:num>
-  <w:num w:numId="19" w16cid:durableId="12146250">
+  <w:num w:numId="19">
     <w:abstractNumId w:val="13"/>
   </w:num>
-  <w:num w:numId="20" w16cid:durableId="232207447">
+  <w:num w:numId="20">
     <w:abstractNumId w:val="17"/>
   </w:num>
-  <w:num w:numId="21" w16cid:durableId="197621045">
+  <w:num w:numId="21">
     <w:abstractNumId w:val="7"/>
   </w:num>
-  <w:num w:numId="22" w16cid:durableId="1400592316">
+  <w:num w:numId="22">
     <w:abstractNumId w:val="4"/>
   </w:num>
-  <w:num w:numId="23" w16cid:durableId="1567765043">
+  <w:num w:numId="23">
     <w:abstractNumId w:val="2"/>
   </w:num>
-  <w:num w:numId="24" w16cid:durableId="1171991299">
+  <w:num w:numId="24">
     <w:abstractNumId w:val="12"/>
   </w:num>
-  <w:num w:numId="25" w16cid:durableId="364017762">
+  <w:num w:numId="25">
     <w:abstractNumId w:val="15"/>
   </w:num>
-  <w:num w:numId="26" w16cid:durableId="1492597362">
+  <w:num w:numId="26">
     <w:abstractNumId w:val="12"/>
   </w:num>
 </w:numbering>
 </file>
 
 <file path=word/styles.xml><?xml version="1.0" encoding="utf-8"?>
-<w:styles xmlns:mc="http://schemas.openxmlformats.org/markup-compatibility/2006" xmlns:r="http://schemas.openxmlformats.org/officeDocument/2006/relationships" xmlns:w="http://schemas.openxmlformats.org/wordprocessingml/2006/main" xmlns:w14="http://schemas.microsoft.com/office/word/2010/wordml" xmlns:w15="http://schemas.microsoft.com/office/word/2012/wordml" xmlns:w16cex="http://schemas.microsoft.com/office/word/2018/wordml/cex" xmlns:w16cid="http://schemas.microsoft.com/office/word/2016/wordml/cid" xmlns:w16="http://schemas.microsoft.com/office/word/2018/wordml" xmlns:w16sdtdh="http://schemas.microsoft.com/office/word/2020/wordml/sdtdatahash" xmlns:w16se="http://schemas.microsoft.com/office/word/2015/wordml/symex" mc:Ignorable="w14 w15 w16se w16cid w16 w16cex w16sdtdh">
+<w:styles xmlns:mc="http://schemas.openxmlformats.org/markup-compatibility/2006" xmlns:r="http://schemas.openxmlformats.org/officeDocument/2006/relationships" xmlns:w="http://schemas.openxmlformats.org/wordprocessingml/2006/main" xmlns:w14="http://schemas.microsoft.com/office/word/2010/wordml" xmlns:w15="http://schemas.microsoft.com/office/word/2012/wordml" xmlns:w16cid="http://schemas.microsoft.com/office/word/2016/wordml/cid" xmlns:w16se="http://schemas.microsoft.com/office/word/2015/wordml/symex" mc:Ignorable="w14 w15 w16se w16cid">
   <w:docDefaults>
     <w:rPrDefault>
       <w:rPr>
@@ -5359,7 +5562,7 @@
       </w:pPr>
     </w:pPrDefault>
   </w:docDefaults>
-  <w:latentStyles w:defLockedState="0" w:defUIPriority="99" w:defSemiHidden="0" w:defUnhideWhenUsed="0" w:defQFormat="0" w:count="376">
+  <w:latentStyles w:defLockedState="0" w:defUIPriority="99" w:defSemiHidden="0" w:defUnhideWhenUsed="0" w:defQFormat="0" w:count="375">
     <w:lsdException w:name="Normal" w:uiPriority="0" w:qFormat="1"/>
     <w:lsdException w:name="heading 1" w:uiPriority="9" w:qFormat="1"/>
     <w:lsdException w:name="heading 2" w:semiHidden="1" w:uiPriority="9" w:unhideWhenUsed="1" w:qFormat="1"/>
@@ -5465,6 +5668,7 @@
     <w:lsdException w:name="HTML Sample" w:semiHidden="1" w:unhideWhenUsed="1"/>
     <w:lsdException w:name="HTML Typewriter" w:semiHidden="1" w:unhideWhenUsed="1"/>
     <w:lsdException w:name="HTML Variable" w:semiHidden="1" w:unhideWhenUsed="1"/>
+    <w:lsdException w:name="Normal Table" w:semiHidden="1" w:unhideWhenUsed="1"/>
     <w:lsdException w:name="annotation subject" w:semiHidden="1" w:unhideWhenUsed="1"/>
     <w:lsdException w:name="No List" w:semiHidden="1" w:unhideWhenUsed="1"/>
     <w:lsdException w:name="Outline List 1" w:semiHidden="1" w:unhideWhenUsed="1"/>
@@ -5511,8 +5715,10 @@
     <w:lsdException w:name="Table Subtle 2" w:semiHidden="1" w:unhideWhenUsed="1"/>
     <w:lsdException w:name="Table Web 1" w:semiHidden="1" w:unhideWhenUsed="1"/>
     <w:lsdException w:name="Table Web 2" w:semiHidden="1" w:unhideWhenUsed="1"/>
+    <w:lsdException w:name="Table Web 3" w:semiHidden="1" w:unhideWhenUsed="1"/>
     <w:lsdException w:name="Balloon Text" w:semiHidden="1" w:unhideWhenUsed="1"/>
     <w:lsdException w:name="Table Grid" w:uiPriority="39"/>
+    <w:lsdException w:name="Table Theme" w:semiHidden="1" w:unhideWhenUsed="1"/>
     <w:lsdException w:name="Placeholder Text" w:semiHidden="1"/>
     <w:lsdException w:name="No Spacing" w:uiPriority="1" w:qFormat="1"/>
     <w:lsdException w:name="Light Shading" w:uiPriority="60"/>
@@ -5732,7 +5938,6 @@
     <w:lsdException w:name="Smart Hyperlink" w:semiHidden="1" w:unhideWhenUsed="1"/>
     <w:lsdException w:name="Hashtag" w:semiHidden="1" w:unhideWhenUsed="1"/>
     <w:lsdException w:name="Unresolved Mention" w:semiHidden="1" w:unhideWhenUsed="1"/>
-    <w:lsdException w:name="Smart Link" w:semiHidden="1" w:unhideWhenUsed="1"/>
   </w:latentStyles>
   <w:style w:type="paragraph" w:default="1" w:styleId="Normal">
     <w:name w:val="Normal"/>
@@ -5950,7 +6155,7 @@
     </w:pPr>
     <w:rPr>
       <w:rFonts w:eastAsiaTheme="minorEastAsia"/>
-      <w:color w:val="5A5A5A" w:themeColor="text1" w:themeTint="A5"/>
+      <w:color w:val="E9E9E9" w:themeColor="text1" w:themeTint="A5"/>
       <w:spacing w:val="15"/>
     </w:rPr>
   </w:style>
@@ -5962,7 +6167,7 @@
     <w:rsid w:val="009A70B1"/>
     <w:rPr>
       <w:rFonts w:eastAsiaTheme="minorEastAsia"/>
-      <w:color w:val="5A5A5A" w:themeColor="text1" w:themeTint="A5"/>
+      <w:color w:val="E9E9E9" w:themeColor="text1" w:themeTint="A5"/>
       <w:spacing w:val="15"/>
       <w:lang w:val="en-CA"/>
     </w:rPr>
@@ -6143,10 +6348,10 @@
   <a:themeElements>
     <a:clrScheme name="Office">
       <a:dk1>
-        <a:sysClr val="windowText" lastClr="000000"/>
+        <a:sysClr val="windowText" lastClr="DEDEDE"/>
       </a:dk1>
       <a:lt1>
-        <a:sysClr val="window" lastClr="FFFFFF"/>
+        <a:sysClr val="window" lastClr="181B28"/>
       </a:lt1>
       <a:dk2>
         <a:srgbClr val="44546A"/>

</xml_diff>